<commit_message>
changes in t.docx trying git check out command
</commit_message>
<xml_diff>
--- a/t.docx
+++ b/t.docx
@@ -70,16 +70,53 @@
         <w:rPr>
           <w:lang w:val="en-US"/>
         </w:rPr>
-        <w:t xml:space="preserve"> hub</w:t>
+        <w:t xml:space="preserve"> hub </w:t>
+      </w:r>
+      <w:proofErr w:type="spellStart"/>
+      <w:r>
+        <w:rPr>
+          <w:lang w:val="en-US"/>
+        </w:rPr>
+        <w:t>sjasjasjjpdv</w:t>
+      </w:r>
+      <w:proofErr w:type="gramStart"/>
+      <w:r>
+        <w:rPr>
+          <w:lang w:val="en-US"/>
+        </w:rPr>
+        <w:t>;ask</w:t>
+      </w:r>
+      <w:proofErr w:type="gramEnd"/>
+      <w:r>
+        <w:rPr>
+          <w:lang w:val="en-US"/>
+        </w:rPr>
+        <w:t>;a;ava</w:t>
+      </w:r>
+      <w:proofErr w:type="spellEnd"/>
+    </w:p>
+    <w:p>
+      <w:pPr>
+        <w:rPr>
+          <w:lang w:val="en-US"/>
+        </w:rPr>
+      </w:pPr>
+      <w:proofErr w:type="spellStart"/>
+      <w:r>
+        <w:rPr>
+          <w:lang w:val="en-US"/>
+        </w:rPr>
+        <w:t>Redy</w:t>
+      </w:r>
+      <w:proofErr w:type="spellEnd"/>
+      <w:r>
+        <w:rPr>
+          <w:lang w:val="en-US"/>
+        </w:rPr>
+        <w:t xml:space="preserve"> steady go</w:t>
       </w:r>
       <w:bookmarkStart w:id="0" w:name="_GoBack"/>
       <w:bookmarkEnd w:id="0"/>
-      <w:r>
-        <w:rPr>
-          <w:lang w:val="en-US"/>
-        </w:rPr>
-        <w:t xml:space="preserve"> </w:t>
-      </w:r>
     </w:p>
     <w:sectPr>
       <w:pgSz w:w="11906" w:h="16838"/>

</xml_diff>